<commit_message>
table and template updates
</commit_message>
<xml_diff>
--- a/resources/reference-template-02.docx
+++ b/resources/reference-template-02.docx
@@ -28,17 +28,24 @@
     </w:p>
     <w:p>
       <w:pPr>
-        <w:pStyle w:val="Heading1"/>
+        <w:pStyle w:val="BodyText"/>
+      </w:pPr>
+    </w:p>
+    <w:p>
+      <w:pPr>
+        <w:pStyle w:val="Heading5"/>
+      </w:pPr>
+      <w:r>
+        <w:t>RESEARCH ARTICLE</w:t>
+      </w:r>
+    </w:p>
+    <w:p>
+      <w:pPr>
+        <w:pStyle w:val="Heading4"/>
       </w:pPr>
       <w:bookmarkStart w:id="0" w:name="X33d9bc04c8dd2951d7d3bf0dfd92e24a1b9f45e"/>
       <w:r>
-        <w:t xml:space="preserve">Glucose </w:t>
-      </w:r>
-      <w:r>
-        <w:t>ingestion</w:t>
-      </w:r>
-      <w:r>
-        <w:t xml:space="preserve"> before and after resistance training does not augment ribosome biogenesis in young moderately trained </w:t>
+        <w:t xml:space="preserve">Glucose ingestion before and after resistance training does not augment ribosome biogenesis in young moderately trained </w:t>
       </w:r>
       <w:proofErr w:type="gramStart"/>
       <w:r>
@@ -72,6 +79,14 @@
     </w:p>
     <w:p>
       <w:pPr>
+        <w:pStyle w:val="Heading6"/>
+      </w:pPr>
+      <w:r>
+        <w:t>AUTHORS</w:t>
+      </w:r>
+    </w:p>
+    <w:p>
+      <w:pPr>
         <w:pStyle w:val="Heading1"/>
       </w:pPr>
       <w:r>
@@ -2143,7 +2158,6 @@
         <w:pStyle w:val="Heading2"/>
       </w:pPr>
       <w:r>
-        <w:lastRenderedPageBreak/>
         <w:t xml:space="preserve">NEW </w:t>
       </w:r>
       <w:r>
@@ -2392,8 +2406,12 @@
     </w:p>
     <w:p>
       <w:pPr>
-        <w:pStyle w:val="BodyText"/>
+        <w:pStyle w:val="Heading3"/>
       </w:pPr>
+      <w:r>
+        <w:lastRenderedPageBreak/>
+        <w:t>Total RNA and ribosomal RNA</w:t>
+      </w:r>
     </w:p>
     <w:p>
       <w:pPr>
@@ -2407,9 +2425,9 @@
         <w:tblLook w:val="0020" w:firstRow="1" w:lastRow="0" w:firstColumn="0" w:lastColumn="0" w:noHBand="0" w:noVBand="0"/>
       </w:tblPr>
       <w:tblGrid>
-        <w:gridCol w:w="1861"/>
-        <w:gridCol w:w="1281"/>
-        <w:gridCol w:w="1101"/>
+        <w:gridCol w:w="1697"/>
+        <w:gridCol w:w="1175"/>
+        <w:gridCol w:w="1013"/>
       </w:tblGrid>
       <w:tr>
         <w:trPr>
@@ -2422,8 +2440,18 @@
           <w:p>
             <w:pPr>
               <w:pStyle w:val="Compact"/>
+              <w:rPr>
+                <w:rFonts w:ascii="Calibri" w:hAnsi="Calibri" w:cs="Calibri"/>
+                <w:sz w:val="18"/>
+                <w:szCs w:val="22"/>
+              </w:rPr>
             </w:pPr>
             <w:r>
+              <w:rPr>
+                <w:rFonts w:ascii="Calibri" w:hAnsi="Calibri" w:cs="Calibri"/>
+                <w:sz w:val="18"/>
+                <w:szCs w:val="22"/>
+              </w:rPr>
               <w:t>Variable</w:t>
             </w:r>
           </w:p>
@@ -2435,8 +2463,18 @@
           <w:p>
             <w:pPr>
               <w:pStyle w:val="Compact"/>
+              <w:rPr>
+                <w:rFonts w:ascii="Calibri" w:hAnsi="Calibri" w:cs="Calibri"/>
+                <w:sz w:val="18"/>
+                <w:szCs w:val="22"/>
+              </w:rPr>
             </w:pPr>
             <w:r>
+              <w:rPr>
+                <w:rFonts w:ascii="Calibri" w:hAnsi="Calibri" w:cs="Calibri"/>
+                <w:sz w:val="18"/>
+                <w:szCs w:val="22"/>
+              </w:rPr>
               <w:t>Female (n=7)</w:t>
             </w:r>
           </w:p>
@@ -2448,8 +2486,18 @@
           <w:p>
             <w:pPr>
               <w:pStyle w:val="Compact"/>
+              <w:rPr>
+                <w:rFonts w:ascii="Calibri" w:hAnsi="Calibri" w:cs="Calibri"/>
+                <w:sz w:val="18"/>
+                <w:szCs w:val="22"/>
+              </w:rPr>
             </w:pPr>
             <w:r>
+              <w:rPr>
+                <w:rFonts w:ascii="Calibri" w:hAnsi="Calibri" w:cs="Calibri"/>
+                <w:sz w:val="18"/>
+                <w:szCs w:val="22"/>
+              </w:rPr>
               <w:t>Male (n=9)</w:t>
             </w:r>
           </w:p>
@@ -2463,16 +2511,36 @@
           <w:p>
             <w:pPr>
               <w:pStyle w:val="Compact"/>
+              <w:rPr>
+                <w:rFonts w:ascii="Calibri" w:hAnsi="Calibri" w:cs="Calibri"/>
+                <w:sz w:val="18"/>
+                <w:szCs w:val="22"/>
+              </w:rPr>
             </w:pPr>
             <w:r>
+              <w:rPr>
+                <w:rFonts w:ascii="Calibri" w:hAnsi="Calibri" w:cs="Calibri"/>
+                <w:sz w:val="18"/>
+                <w:szCs w:val="22"/>
+              </w:rPr>
               <w:t>Age (</w:t>
             </w:r>
             <w:proofErr w:type="spellStart"/>
             <w:r>
+              <w:rPr>
+                <w:rFonts w:ascii="Calibri" w:hAnsi="Calibri" w:cs="Calibri"/>
+                <w:sz w:val="18"/>
+                <w:szCs w:val="22"/>
+              </w:rPr>
               <w:t>yrs</w:t>
             </w:r>
             <w:proofErr w:type="spellEnd"/>
             <w:r>
+              <w:rPr>
+                <w:rFonts w:ascii="Calibri" w:hAnsi="Calibri" w:cs="Calibri"/>
+                <w:sz w:val="18"/>
+                <w:szCs w:val="22"/>
+              </w:rPr>
               <w:t>)</w:t>
             </w:r>
           </w:p>
@@ -2484,8 +2552,18 @@
           <w:p>
             <w:pPr>
               <w:pStyle w:val="Compact"/>
+              <w:rPr>
+                <w:rFonts w:ascii="Calibri" w:hAnsi="Calibri" w:cs="Calibri"/>
+                <w:sz w:val="18"/>
+                <w:szCs w:val="22"/>
+              </w:rPr>
             </w:pPr>
             <w:r>
+              <w:rPr>
+                <w:rFonts w:ascii="Calibri" w:hAnsi="Calibri" w:cs="Calibri"/>
+                <w:sz w:val="18"/>
+                <w:szCs w:val="22"/>
+              </w:rPr>
               <w:t>24.6 (4.8)</w:t>
             </w:r>
           </w:p>
@@ -2497,8 +2575,18 @@
           <w:p>
             <w:pPr>
               <w:pStyle w:val="Compact"/>
+              <w:rPr>
+                <w:rFonts w:ascii="Calibri" w:hAnsi="Calibri" w:cs="Calibri"/>
+                <w:sz w:val="18"/>
+                <w:szCs w:val="22"/>
+              </w:rPr>
             </w:pPr>
             <w:r>
+              <w:rPr>
+                <w:rFonts w:ascii="Calibri" w:hAnsi="Calibri" w:cs="Calibri"/>
+                <w:sz w:val="18"/>
+                <w:szCs w:val="22"/>
+              </w:rPr>
               <w:t>23.7 (1.8)</w:t>
             </w:r>
           </w:p>
@@ -2512,8 +2600,18 @@
           <w:p>
             <w:pPr>
               <w:pStyle w:val="Compact"/>
+              <w:rPr>
+                <w:rFonts w:ascii="Calibri" w:hAnsi="Calibri" w:cs="Calibri"/>
+                <w:sz w:val="18"/>
+                <w:szCs w:val="22"/>
+              </w:rPr>
             </w:pPr>
             <w:r>
+              <w:rPr>
+                <w:rFonts w:ascii="Calibri" w:hAnsi="Calibri" w:cs="Calibri"/>
+                <w:sz w:val="18"/>
+                <w:szCs w:val="22"/>
+              </w:rPr>
               <w:t>BMI</w:t>
             </w:r>
           </w:p>
@@ -2525,8 +2623,18 @@
           <w:p>
             <w:pPr>
               <w:pStyle w:val="Compact"/>
+              <w:rPr>
+                <w:rFonts w:ascii="Calibri" w:hAnsi="Calibri" w:cs="Calibri"/>
+                <w:sz w:val="18"/>
+                <w:szCs w:val="22"/>
+              </w:rPr>
             </w:pPr>
             <w:r>
+              <w:rPr>
+                <w:rFonts w:ascii="Calibri" w:hAnsi="Calibri" w:cs="Calibri"/>
+                <w:sz w:val="18"/>
+                <w:szCs w:val="22"/>
+              </w:rPr>
               <w:t>23.2 (1.4)</w:t>
             </w:r>
           </w:p>
@@ -2538,8 +2646,18 @@
           <w:p>
             <w:pPr>
               <w:pStyle w:val="Compact"/>
+              <w:rPr>
+                <w:rFonts w:ascii="Calibri" w:hAnsi="Calibri" w:cs="Calibri"/>
+                <w:sz w:val="18"/>
+                <w:szCs w:val="22"/>
+              </w:rPr>
             </w:pPr>
             <w:r>
+              <w:rPr>
+                <w:rFonts w:ascii="Calibri" w:hAnsi="Calibri" w:cs="Calibri"/>
+                <w:sz w:val="18"/>
+                <w:szCs w:val="22"/>
+              </w:rPr>
               <w:t>25.2 (2.5)</w:t>
             </w:r>
           </w:p>
@@ -2553,8 +2671,18 @@
           <w:p>
             <w:pPr>
               <w:pStyle w:val="Compact"/>
+              <w:rPr>
+                <w:rFonts w:ascii="Calibri" w:hAnsi="Calibri" w:cs="Calibri"/>
+                <w:sz w:val="18"/>
+                <w:szCs w:val="22"/>
+              </w:rPr>
             </w:pPr>
             <w:r>
+              <w:rPr>
+                <w:rFonts w:ascii="Calibri" w:hAnsi="Calibri" w:cs="Calibri"/>
+                <w:sz w:val="18"/>
+                <w:szCs w:val="22"/>
+              </w:rPr>
               <w:t>Fat mass (kg)</w:t>
             </w:r>
           </w:p>
@@ -2566,8 +2694,18 @@
           <w:p>
             <w:pPr>
               <w:pStyle w:val="Compact"/>
+              <w:rPr>
+                <w:rFonts w:ascii="Calibri" w:hAnsi="Calibri" w:cs="Calibri"/>
+                <w:sz w:val="18"/>
+                <w:szCs w:val="22"/>
+              </w:rPr>
             </w:pPr>
             <w:r>
+              <w:rPr>
+                <w:rFonts w:ascii="Calibri" w:hAnsi="Calibri" w:cs="Calibri"/>
+                <w:sz w:val="18"/>
+                <w:szCs w:val="22"/>
+              </w:rPr>
               <w:t>17 (5.7)</w:t>
             </w:r>
           </w:p>
@@ -2579,8 +2717,18 @@
           <w:p>
             <w:pPr>
               <w:pStyle w:val="Compact"/>
+              <w:rPr>
+                <w:rFonts w:ascii="Calibri" w:hAnsi="Calibri" w:cs="Calibri"/>
+                <w:sz w:val="18"/>
+                <w:szCs w:val="22"/>
+              </w:rPr>
             </w:pPr>
             <w:r>
+              <w:rPr>
+                <w:rFonts w:ascii="Calibri" w:hAnsi="Calibri" w:cs="Calibri"/>
+                <w:sz w:val="18"/>
+                <w:szCs w:val="22"/>
+              </w:rPr>
               <w:t>14.9 (6.1)</w:t>
             </w:r>
           </w:p>
@@ -2594,8 +2742,18 @@
           <w:p>
             <w:pPr>
               <w:pStyle w:val="Compact"/>
+              <w:rPr>
+                <w:rFonts w:ascii="Calibri" w:hAnsi="Calibri" w:cs="Calibri"/>
+                <w:sz w:val="18"/>
+                <w:szCs w:val="22"/>
+              </w:rPr>
             </w:pPr>
             <w:r>
+              <w:rPr>
+                <w:rFonts w:ascii="Calibri" w:hAnsi="Calibri" w:cs="Calibri"/>
+                <w:sz w:val="18"/>
+                <w:szCs w:val="22"/>
+              </w:rPr>
               <w:t>Fat free mass (kg)</w:t>
             </w:r>
           </w:p>
@@ -2607,8 +2765,18 @@
           <w:p>
             <w:pPr>
               <w:pStyle w:val="Compact"/>
+              <w:rPr>
+                <w:rFonts w:ascii="Calibri" w:hAnsi="Calibri" w:cs="Calibri"/>
+                <w:sz w:val="18"/>
+                <w:szCs w:val="22"/>
+              </w:rPr>
             </w:pPr>
             <w:r>
+              <w:rPr>
+                <w:rFonts w:ascii="Calibri" w:hAnsi="Calibri" w:cs="Calibri"/>
+                <w:sz w:val="18"/>
+                <w:szCs w:val="22"/>
+              </w:rPr>
               <w:t>52.2 (6.8)</w:t>
             </w:r>
           </w:p>
@@ -2620,8 +2788,18 @@
           <w:p>
             <w:pPr>
               <w:pStyle w:val="Compact"/>
+              <w:rPr>
+                <w:rFonts w:ascii="Calibri" w:hAnsi="Calibri" w:cs="Calibri"/>
+                <w:sz w:val="18"/>
+                <w:szCs w:val="22"/>
+              </w:rPr>
             </w:pPr>
             <w:r>
+              <w:rPr>
+                <w:rFonts w:ascii="Calibri" w:hAnsi="Calibri" w:cs="Calibri"/>
+                <w:sz w:val="18"/>
+                <w:szCs w:val="22"/>
+              </w:rPr>
               <w:t>64.4 (4.6)</w:t>
             </w:r>
           </w:p>
@@ -2635,8 +2813,18 @@
           <w:p>
             <w:pPr>
               <w:pStyle w:val="Compact"/>
+              <w:rPr>
+                <w:rFonts w:ascii="Calibri" w:hAnsi="Calibri" w:cs="Calibri"/>
+                <w:sz w:val="18"/>
+                <w:szCs w:val="22"/>
+              </w:rPr>
             </w:pPr>
             <w:r>
+              <w:rPr>
+                <w:rFonts w:ascii="Calibri" w:hAnsi="Calibri" w:cs="Calibri"/>
+                <w:sz w:val="18"/>
+                <w:szCs w:val="22"/>
+              </w:rPr>
               <w:t>Height (cm)</w:t>
             </w:r>
           </w:p>
@@ -2648,8 +2836,18 @@
           <w:p>
             <w:pPr>
               <w:pStyle w:val="Compact"/>
+              <w:rPr>
+                <w:rFonts w:ascii="Calibri" w:hAnsi="Calibri" w:cs="Calibri"/>
+                <w:sz w:val="18"/>
+                <w:szCs w:val="22"/>
+              </w:rPr>
             </w:pPr>
             <w:r>
+              <w:rPr>
+                <w:rFonts w:ascii="Calibri" w:hAnsi="Calibri" w:cs="Calibri"/>
+                <w:sz w:val="18"/>
+                <w:szCs w:val="22"/>
+              </w:rPr>
               <w:t>172.1 (5.8)</w:t>
             </w:r>
           </w:p>
@@ -2661,8 +2859,18 @@
           <w:p>
             <w:pPr>
               <w:pStyle w:val="Compact"/>
+              <w:rPr>
+                <w:rFonts w:ascii="Calibri" w:hAnsi="Calibri" w:cs="Calibri"/>
+                <w:sz w:val="18"/>
+                <w:szCs w:val="22"/>
+              </w:rPr>
             </w:pPr>
             <w:r>
+              <w:rPr>
+                <w:rFonts w:ascii="Calibri" w:hAnsi="Calibri" w:cs="Calibri"/>
+                <w:sz w:val="18"/>
+                <w:szCs w:val="22"/>
+              </w:rPr>
               <w:t>176.7 (5)</w:t>
             </w:r>
           </w:p>
@@ -2676,8 +2884,18 @@
           <w:p>
             <w:pPr>
               <w:pStyle w:val="Compact"/>
+              <w:rPr>
+                <w:rFonts w:ascii="Calibri" w:hAnsi="Calibri" w:cs="Calibri"/>
+                <w:sz w:val="18"/>
+                <w:szCs w:val="22"/>
+              </w:rPr>
             </w:pPr>
             <w:r>
+              <w:rPr>
+                <w:rFonts w:ascii="Calibri" w:hAnsi="Calibri" w:cs="Calibri"/>
+                <w:sz w:val="18"/>
+                <w:szCs w:val="22"/>
+              </w:rPr>
               <w:t>Lean body mass (kg)</w:t>
             </w:r>
           </w:p>
@@ -2689,8 +2907,18 @@
           <w:p>
             <w:pPr>
               <w:pStyle w:val="Compact"/>
+              <w:rPr>
+                <w:rFonts w:ascii="Calibri" w:hAnsi="Calibri" w:cs="Calibri"/>
+                <w:sz w:val="18"/>
+                <w:szCs w:val="22"/>
+              </w:rPr>
             </w:pPr>
             <w:r>
+              <w:rPr>
+                <w:rFonts w:ascii="Calibri" w:hAnsi="Calibri" w:cs="Calibri"/>
+                <w:sz w:val="18"/>
+                <w:szCs w:val="22"/>
+              </w:rPr>
               <w:t>49.5 (6.5)</w:t>
             </w:r>
           </w:p>
@@ -2702,8 +2930,18 @@
           <w:p>
             <w:pPr>
               <w:pStyle w:val="Compact"/>
+              <w:rPr>
+                <w:rFonts w:ascii="Calibri" w:hAnsi="Calibri" w:cs="Calibri"/>
+                <w:sz w:val="18"/>
+                <w:szCs w:val="22"/>
+              </w:rPr>
             </w:pPr>
             <w:r>
+              <w:rPr>
+                <w:rFonts w:ascii="Calibri" w:hAnsi="Calibri" w:cs="Calibri"/>
+                <w:sz w:val="18"/>
+                <w:szCs w:val="22"/>
+              </w:rPr>
               <w:t>61.1 (4.5)</w:t>
             </w:r>
           </w:p>
@@ -2717,8 +2955,18 @@
           <w:p>
             <w:pPr>
               <w:pStyle w:val="Compact"/>
+              <w:rPr>
+                <w:rFonts w:ascii="Calibri" w:hAnsi="Calibri" w:cs="Calibri"/>
+                <w:sz w:val="18"/>
+                <w:szCs w:val="22"/>
+              </w:rPr>
             </w:pPr>
             <w:r>
+              <w:rPr>
+                <w:rFonts w:ascii="Calibri" w:hAnsi="Calibri" w:cs="Calibri"/>
+                <w:sz w:val="18"/>
+                <w:szCs w:val="22"/>
+              </w:rPr>
               <w:t>Body weight (kg)</w:t>
             </w:r>
           </w:p>
@@ -2730,8 +2978,18 @@
           <w:p>
             <w:pPr>
               <w:pStyle w:val="Compact"/>
+              <w:rPr>
+                <w:rFonts w:ascii="Calibri" w:hAnsi="Calibri" w:cs="Calibri"/>
+                <w:sz w:val="18"/>
+                <w:szCs w:val="22"/>
+              </w:rPr>
             </w:pPr>
             <w:r>
+              <w:rPr>
+                <w:rFonts w:ascii="Calibri" w:hAnsi="Calibri" w:cs="Calibri"/>
+                <w:sz w:val="18"/>
+                <w:szCs w:val="22"/>
+              </w:rPr>
               <w:t>68.5 (3.5)</w:t>
             </w:r>
           </w:p>
@@ -2743,8 +3001,18 @@
           <w:p>
             <w:pPr>
               <w:pStyle w:val="Compact"/>
+              <w:rPr>
+                <w:rFonts w:ascii="Calibri" w:hAnsi="Calibri" w:cs="Calibri"/>
+                <w:sz w:val="18"/>
+                <w:szCs w:val="22"/>
+              </w:rPr>
             </w:pPr>
             <w:r>
+              <w:rPr>
+                <w:rFonts w:ascii="Calibri" w:hAnsi="Calibri" w:cs="Calibri"/>
+                <w:sz w:val="18"/>
+                <w:szCs w:val="22"/>
+              </w:rPr>
               <w:t>78.4 (6.1)</w:t>
             </w:r>
           </w:p>
@@ -3595,7 +3863,7 @@
     <w:uiPriority w:val="9"/>
     <w:unhideWhenUsed/>
     <w:qFormat/>
-    <w:rsid w:val="00F447F4"/>
+    <w:rsid w:val="00F85ABA"/>
     <w:pPr>
       <w:keepNext/>
       <w:keepLines/>
@@ -3603,9 +3871,9 @@
       <w:outlineLvl w:val="2"/>
     </w:pPr>
     <w:rPr>
-      <w:rFonts w:ascii="Times New Roman" w:eastAsiaTheme="majorEastAsia" w:hAnsi="Times New Roman" w:cstheme="majorBidi"/>
-      <w:b/>
-      <w:bCs/>
+      <w:rFonts w:ascii="Calibri Light" w:eastAsiaTheme="majorEastAsia" w:hAnsi="Calibri Light" w:cs="Calibri Light"/>
+      <w:color w:val="365F91" w:themeColor="accent1" w:themeShade="BF"/>
+      <w:sz w:val="26"/>
     </w:rPr>
   </w:style>
   <w:style w:type="paragraph" w:styleId="Heading4">
@@ -3615,7 +3883,7 @@
     <w:uiPriority w:val="9"/>
     <w:unhideWhenUsed/>
     <w:qFormat/>
-    <w:rsid w:val="00F447F4"/>
+    <w:rsid w:val="00FF6D59"/>
     <w:pPr>
       <w:keepNext/>
       <w:keepLines/>
@@ -3623,9 +3891,9 @@
       <w:outlineLvl w:val="3"/>
     </w:pPr>
     <w:rPr>
-      <w:rFonts w:ascii="Times New Roman" w:eastAsiaTheme="majorEastAsia" w:hAnsi="Times New Roman" w:cstheme="majorBidi"/>
-      <w:b/>
-      <w:bCs/>
+      <w:rFonts w:ascii="Calibri" w:eastAsiaTheme="majorEastAsia" w:hAnsi="Calibri" w:cs="Calibri"/>
+      <w:sz w:val="40"/>
+      <w:szCs w:val="40"/>
     </w:rPr>
   </w:style>
   <w:style w:type="paragraph" w:styleId="Heading5">
@@ -3635,7 +3903,7 @@
     <w:uiPriority w:val="9"/>
     <w:unhideWhenUsed/>
     <w:qFormat/>
-    <w:rsid w:val="00F447F4"/>
+    <w:rsid w:val="002D0297"/>
     <w:pPr>
       <w:keepNext/>
       <w:keepLines/>
@@ -3643,9 +3911,9 @@
       <w:outlineLvl w:val="4"/>
     </w:pPr>
     <w:rPr>
-      <w:rFonts w:ascii="Times New Roman" w:eastAsiaTheme="majorEastAsia" w:hAnsi="Times New Roman" w:cstheme="majorBidi"/>
-      <w:i/>
-      <w:iCs/>
+      <w:rFonts w:ascii="Calibri" w:eastAsiaTheme="majorEastAsia" w:hAnsi="Calibri" w:cs="Calibri"/>
+      <w:sz w:val="29"/>
+      <w:szCs w:val="29"/>
     </w:rPr>
   </w:style>
   <w:style w:type="paragraph" w:styleId="Heading6">
@@ -3655,7 +3923,7 @@
     <w:uiPriority w:val="9"/>
     <w:unhideWhenUsed/>
     <w:qFormat/>
-    <w:rsid w:val="00F447F4"/>
+    <w:rsid w:val="008F3D59"/>
     <w:pPr>
       <w:keepNext/>
       <w:keepLines/>
@@ -3663,8 +3931,9 @@
       <w:outlineLvl w:val="5"/>
     </w:pPr>
     <w:rPr>
-      <w:rFonts w:ascii="Times New Roman" w:eastAsiaTheme="majorEastAsia" w:hAnsi="Times New Roman" w:cstheme="majorBidi"/>
-      <w:sz w:val="20"/>
+      <w:rFonts w:ascii="Calibri" w:eastAsiaTheme="majorEastAsia" w:hAnsi="Calibri" w:cs="Calibri"/>
+      <w:sz w:val="25"/>
+      <w:szCs w:val="25"/>
     </w:rPr>
   </w:style>
   <w:style w:type="paragraph" w:styleId="Heading7">

</xml_diff>